<commit_message>
Added some more files to the documentation
</commit_message>
<xml_diff>
--- a/project_documentation/FINAL REPORT materials/Schedule of Final Presentation.docx
+++ b/project_documentation/FINAL REPORT materials/Schedule of Final Presentation.docx
@@ -156,6 +156,7 @@
         <w:rPr>
           <w:sz w:val="24"/>
           <w:szCs w:val="24"/>
+          <w:highlight w:val="cyan"/>
         </w:rPr>
       </w:pPr>
       <w:r>
@@ -186,219 +187,6 @@
           <w:rtl w:val="0"/>
         </w:rPr>
         <w:t xml:space="preserve"> to your work (from our Google Drive or an accessible site)</w:t>
-      </w:r>
-      <w:r>
-        <w:rPr>
-          <w:rtl w:val="0"/>
-        </w:rPr>
-      </w:r>
-    </w:p>
-    <w:p>
-      <w:pPr>
-        <w:ind w:left="0" w:firstLine="0"/>
-        <w:rPr>
-          <w:sz w:val="24"/>
-          <w:szCs w:val="24"/>
-        </w:rPr>
-      </w:pPr>
-      <w:r>
-        <w:rPr>
-          <w:sz w:val="24"/>
-          <w:szCs w:val="24"/>
-          <w:highlight w:val="green"/>
-          <w:rtl w:val="0"/>
-        </w:rPr>
-        <w:t xml:space="preserve">Live(in-person/on zoom) </w:t>
-      </w:r>
-      <w:r>
-        <w:rPr>
-          <w:rtl w:val="0"/>
-        </w:rPr>
-      </w:r>
-    </w:p>
-    <w:p>
-      <w:pPr>
-        <w:ind w:left="0" w:firstLine="0"/>
-        <w:rPr>
-          <w:sz w:val="24"/>
-          <w:szCs w:val="24"/>
-        </w:rPr>
-      </w:pPr>
-      <w:r>
-        <w:rPr>
-          <w:sz w:val="24"/>
-          <w:szCs w:val="24"/>
-          <w:highlight w:val="magenta"/>
-          <w:rtl w:val="0"/>
-        </w:rPr>
-        <w:t xml:space="preserve">Recorded Video </w:t>
-      </w:r>
-      <w:r>
-        <w:rPr>
-          <w:sz w:val="24"/>
-          <w:szCs w:val="24"/>
-          <w:rtl w:val="0"/>
-        </w:rPr>
-        <w:t xml:space="preserve">&gt; post by Tuesday 4/30</w:t>
-      </w:r>
-    </w:p>
-    <w:p>
-      <w:pPr>
-        <w:ind w:left="0" w:firstLine="0"/>
-        <w:rPr>
-          <w:sz w:val="24"/>
-          <w:szCs w:val="24"/>
-          <w:highlight w:val="yellow"/>
-        </w:rPr>
-      </w:pPr>
-      <w:r>
-        <w:rPr>
-          <w:sz w:val="24"/>
-          <w:szCs w:val="24"/>
-          <w:highlight w:val="yellow"/>
-          <w:rtl w:val="0"/>
-        </w:rPr>
-        <w:t xml:space="preserve">TBD</w:t>
-      </w:r>
-    </w:p>
-    <w:p>
-      <w:pPr>
-        <w:ind w:left="0" w:firstLine="0"/>
-        <w:rPr>
-          <w:sz w:val="24"/>
-          <w:szCs w:val="24"/>
-        </w:rPr>
-      </w:pPr>
-      <w:r>
-        <w:rPr>
-          <w:rtl w:val="0"/>
-        </w:rPr>
-      </w:r>
-    </w:p>
-    <w:p>
-      <w:pPr>
-        <w:spacing w:after="220" w:line="276" w:lineRule="auto"/>
-        <w:rPr>
-          <w:sz w:val="24"/>
-          <w:szCs w:val="24"/>
-        </w:rPr>
-      </w:pPr>
-      <w:r>
-        <w:rPr>
-          <w:b w:val="1"/>
-          <w:sz w:val="24"/>
-          <w:szCs w:val="24"/>
-          <w:u w:val="single"/>
-          <w:rtl w:val="0"/>
-        </w:rPr>
-        <w:t xml:space="preserve">Goal:</w:t>
-      </w:r>
-      <w:r>
-        <w:rPr>
-          <w:b w:val="1"/>
-          <w:sz w:val="24"/>
-          <w:szCs w:val="24"/>
-          <w:rtl w:val="0"/>
-        </w:rPr>
-        <w:t xml:space="preserve"> 10 Main Topics } ~ </w:t>
-      </w:r>
-      <w:r>
-        <w:rPr>
-          <w:sz w:val="24"/>
-          <w:szCs w:val="24"/>
-          <w:u w:val="single"/>
-          <w:rtl w:val="0"/>
-        </w:rPr>
-        <w:t xml:space="preserve">3 minutes</w:t>
-      </w:r>
-      <w:r>
-        <w:rPr>
-          <w:sz w:val="24"/>
-          <w:szCs w:val="24"/>
-          <w:rtl w:val="0"/>
-        </w:rPr>
-        <w:t xml:space="preserve"> per person, </w:t>
-      </w:r>
-      <w:r>
-        <w:rPr>
-          <w:b w:val="1"/>
-          <w:i w:val="1"/>
-          <w:sz w:val="24"/>
-          <w:szCs w:val="24"/>
-          <w:rtl w:val="0"/>
-        </w:rPr>
-        <w:t xml:space="preserve">except</w:t>
-      </w:r>
-      <w:r>
-        <w:rPr>
-          <w:i w:val="1"/>
-          <w:sz w:val="24"/>
-          <w:szCs w:val="24"/>
-          <w:rtl w:val="0"/>
-        </w:rPr>
-        <w:t xml:space="preserve"> </w:t>
-      </w:r>
-      <w:r>
-        <w:rPr>
-          <w:b w:val="1"/>
-          <w:i w:val="1"/>
-          <w:sz w:val="24"/>
-          <w:szCs w:val="24"/>
-          <w:rtl w:val="0"/>
-        </w:rPr>
-        <w:t xml:space="preserve">for</w:t>
-      </w:r>
-      <w:r>
-        <w:rPr>
-          <w:i w:val="1"/>
-          <w:sz w:val="24"/>
-          <w:szCs w:val="24"/>
-          <w:rtl w:val="0"/>
-        </w:rPr>
-        <w:t xml:space="preserve"> </w:t>
-      </w:r>
-      <w:r>
-        <w:rPr>
-          <w:sz w:val="24"/>
-          <w:szCs w:val="24"/>
-          <w:rtl w:val="0"/>
-        </w:rPr>
-        <w:t xml:space="preserve">Demo* </w:t>
-      </w:r>
-    </w:p>
-    <w:p>
-      <w:pPr>
-        <w:spacing w:after="220" w:line="480" w:lineRule="auto"/>
-        <w:rPr>
-          <w:sz w:val="24"/>
-          <w:szCs w:val="24"/>
-        </w:rPr>
-      </w:pPr>
-      <w:r>
-        <w:rPr>
-          <w:sz w:val="24"/>
-          <w:szCs w:val="24"/>
-          <w:rtl w:val="0"/>
-        </w:rPr>
-        <w:t xml:space="preserve">&gt; Note: Each person is responsible for </w:t>
-      </w:r>
-      <w:r>
-        <w:rPr>
-          <w:b w:val="1"/>
-          <w:i w:val="1"/>
-          <w:sz w:val="24"/>
-          <w:szCs w:val="24"/>
-          <w:rtl w:val="0"/>
-        </w:rPr>
-        <w:t xml:space="preserve">completing &amp; presenting</w:t>
-      </w:r>
-      <w:r>
-        <w:rPr>
-          <w:sz w:val="24"/>
-          <w:szCs w:val="24"/>
-          <w:rtl w:val="0"/>
-        </w:rPr>
-        <w:t xml:space="preserve"> their chosen topic(s)</w:t>
       </w:r>
     </w:p>
     <w:p>
@@ -407,7 +195,6 @@
           <w:ilvl w:val="0"/>
           <w:numId w:val="1"/>
         </w:numPr>
-        <w:spacing w:after="0" w:afterAutospacing="0" w:line="480" w:lineRule="auto"/>
         <w:ind w:left="720" w:hanging="360"/>
         <w:rPr>
           <w:sz w:val="24"/>
@@ -420,29 +207,225 @@
           <w:szCs w:val="24"/>
           <w:rtl w:val="0"/>
         </w:rPr>
-        <w:t xml:space="preserve">Opening Statement of problem &amp; resolution (Tell a story) &gt; </w:t>
-      </w:r>
-      <w:r>
-        <w:rPr>
-          <w:b w:val="1"/>
+        <w:t xml:space="preserve">Main link:</w:t>
+      </w:r>
+      <w:hyperlink r:id="rId6">
+        <w:r>
+          <w:rPr>
+            <w:color w:val="0000ee"/>
+            <w:u w:val="single"/>
+            <w:shd w:fill="auto" w:val="clear"/>
+            <w:rtl w:val="0"/>
+          </w:rPr>
+          <w:t xml:space="preserve">FINAL REPORT materials</w:t>
+        </w:r>
+      </w:hyperlink>
+      <w:r>
+        <w:rPr>
+          <w:rtl w:val="0"/>
+        </w:rPr>
+      </w:r>
+    </w:p>
+    <w:p>
+      <w:pPr>
+        <w:ind w:left="0" w:firstLine="0"/>
+        <w:rPr>
+          <w:sz w:val="24"/>
+          <w:szCs w:val="24"/>
+        </w:rPr>
+      </w:pPr>
+      <w:r>
+        <w:rPr>
           <w:sz w:val="24"/>
           <w:szCs w:val="24"/>
           <w:highlight w:val="green"/>
           <w:rtl w:val="0"/>
         </w:rPr>
-        <w:t xml:space="preserve">John</w:t>
-      </w:r>
-      <w:r>
-        <w:rPr>
-          <w:rtl w:val="0"/>
-        </w:rPr>
+        <w:t xml:space="preserve">Live(in-person/on zoom) </w:t>
+      </w:r>
+      <w:r>
+        <w:rPr>
+          <w:rtl w:val="0"/>
+        </w:rPr>
+      </w:r>
+    </w:p>
+    <w:p>
+      <w:pPr>
+        <w:ind w:left="0" w:firstLine="0"/>
+        <w:rPr>
+          <w:sz w:val="24"/>
+          <w:szCs w:val="24"/>
+          <w:highlight w:val="yellow"/>
+        </w:rPr>
+      </w:pPr>
+      <w:r>
+        <w:rPr>
+          <w:sz w:val="24"/>
+          <w:szCs w:val="24"/>
+          <w:highlight w:val="magenta"/>
+          <w:rtl w:val="0"/>
+        </w:rPr>
+        <w:t xml:space="preserve">Recorded Video </w:t>
+      </w:r>
+      <w:r>
+        <w:rPr>
+          <w:sz w:val="24"/>
+          <w:szCs w:val="24"/>
+          <w:rtl w:val="0"/>
+        </w:rPr>
+        <w:t xml:space="preserve">&gt; post by Tuesday 4/30</w:t>
+      </w:r>
+      <w:r>
+        <w:rPr>
+          <w:rtl w:val="0"/>
+        </w:rPr>
+      </w:r>
+    </w:p>
+    <w:p>
+      <w:pPr>
+        <w:ind w:left="0" w:firstLine="0"/>
+        <w:rPr>
+          <w:sz w:val="24"/>
+          <w:szCs w:val="24"/>
+        </w:rPr>
+      </w:pPr>
+      <w:r>
+        <w:rPr>
+          <w:rtl w:val="0"/>
+        </w:rPr>
+      </w:r>
+    </w:p>
+    <w:p>
+      <w:pPr>
+        <w:spacing w:after="220" w:line="276" w:lineRule="auto"/>
+        <w:rPr>
+          <w:sz w:val="24"/>
+          <w:szCs w:val="24"/>
+        </w:rPr>
+      </w:pPr>
+      <w:r>
+        <w:rPr>
+          <w:b w:val="1"/>
+          <w:sz w:val="24"/>
+          <w:szCs w:val="24"/>
+          <w:u w:val="single"/>
+          <w:rtl w:val="0"/>
+        </w:rPr>
+        <w:t xml:space="preserve">Goal:</w:t>
+      </w:r>
+      <w:r>
+        <w:rPr>
+          <w:b w:val="1"/>
+          <w:sz w:val="24"/>
+          <w:szCs w:val="24"/>
+          <w:rtl w:val="0"/>
+        </w:rPr>
+        <w:t xml:space="preserve"> 10 Main Topics } ~ </w:t>
+      </w:r>
+      <w:r>
+        <w:rPr>
+          <w:sz w:val="24"/>
+          <w:szCs w:val="24"/>
+          <w:u w:val="single"/>
+          <w:rtl w:val="0"/>
+        </w:rPr>
+        <w:t xml:space="preserve">3 minutes</w:t>
+      </w:r>
+      <w:r>
+        <w:rPr>
+          <w:sz w:val="24"/>
+          <w:szCs w:val="24"/>
+          <w:rtl w:val="0"/>
+        </w:rPr>
+        <w:t xml:space="preserve"> per person, </w:t>
+      </w:r>
+      <w:r>
+        <w:rPr>
+          <w:b w:val="1"/>
+          <w:i w:val="1"/>
+          <w:sz w:val="24"/>
+          <w:szCs w:val="24"/>
+          <w:rtl w:val="0"/>
+        </w:rPr>
+        <w:t xml:space="preserve">except</w:t>
+      </w:r>
+      <w:r>
+        <w:rPr>
+          <w:i w:val="1"/>
+          <w:sz w:val="24"/>
+          <w:szCs w:val="24"/>
+          <w:rtl w:val="0"/>
+        </w:rPr>
+        <w:t xml:space="preserve"> </w:t>
+      </w:r>
+      <w:r>
+        <w:rPr>
+          <w:b w:val="1"/>
+          <w:i w:val="1"/>
+          <w:sz w:val="24"/>
+          <w:szCs w:val="24"/>
+          <w:rtl w:val="0"/>
+        </w:rPr>
+        <w:t xml:space="preserve">for</w:t>
+      </w:r>
+      <w:r>
+        <w:rPr>
+          <w:i w:val="1"/>
+          <w:sz w:val="24"/>
+          <w:szCs w:val="24"/>
+          <w:rtl w:val="0"/>
+        </w:rPr>
+        <w:t xml:space="preserve"> </w:t>
+      </w:r>
+      <w:r>
+        <w:rPr>
+          <w:sz w:val="24"/>
+          <w:szCs w:val="24"/>
+          <w:rtl w:val="0"/>
+        </w:rPr>
+        <w:t xml:space="preserve">Demo* </w:t>
+      </w:r>
+    </w:p>
+    <w:p>
+      <w:pPr>
+        <w:spacing w:after="220" w:line="480" w:lineRule="auto"/>
+        <w:rPr>
+          <w:sz w:val="24"/>
+          <w:szCs w:val="24"/>
+        </w:rPr>
+      </w:pPr>
+      <w:r>
+        <w:rPr>
+          <w:sz w:val="24"/>
+          <w:szCs w:val="24"/>
+          <w:rtl w:val="0"/>
+        </w:rPr>
+        <w:t xml:space="preserve">&gt; Note: Each person is responsible for </w:t>
+      </w:r>
+      <w:r>
+        <w:rPr>
+          <w:b w:val="1"/>
+          <w:i w:val="1"/>
+          <w:sz w:val="24"/>
+          <w:szCs w:val="24"/>
+          <w:rtl w:val="0"/>
+        </w:rPr>
+        <w:t xml:space="preserve">completing &amp; presenting</w:t>
+      </w:r>
+      <w:r>
+        <w:rPr>
+          <w:sz w:val="24"/>
+          <w:szCs w:val="24"/>
+          <w:rtl w:val="0"/>
+        </w:rPr>
+        <w:t xml:space="preserve"> their chosen topic(s)</w:t>
       </w:r>
     </w:p>
     <w:p>
       <w:pPr>
         <w:numPr>
           <w:ilvl w:val="0"/>
-          <w:numId w:val="1"/>
+          <w:numId w:val="2"/>
         </w:numPr>
         <w:spacing w:after="0" w:afterAutospacing="0" w:line="480" w:lineRule="auto"/>
         <w:ind w:left="720" w:hanging="360"/>
@@ -457,6 +440,43 @@
           <w:szCs w:val="24"/>
           <w:rtl w:val="0"/>
         </w:rPr>
+        <w:t xml:space="preserve">Opening Statement of problem &amp; resolution (Tell a story) &gt; </w:t>
+      </w:r>
+      <w:r>
+        <w:rPr>
+          <w:b w:val="1"/>
+          <w:sz w:val="24"/>
+          <w:szCs w:val="24"/>
+          <w:highlight w:val="green"/>
+          <w:rtl w:val="0"/>
+        </w:rPr>
+        <w:t xml:space="preserve">John</w:t>
+      </w:r>
+      <w:r>
+        <w:rPr>
+          <w:rtl w:val="0"/>
+        </w:rPr>
+      </w:r>
+    </w:p>
+    <w:p>
+      <w:pPr>
+        <w:numPr>
+          <w:ilvl w:val="0"/>
+          <w:numId w:val="2"/>
+        </w:numPr>
+        <w:spacing w:after="0" w:afterAutospacing="0" w:line="480" w:lineRule="auto"/>
+        <w:ind w:left="720" w:hanging="360"/>
+        <w:rPr>
+          <w:sz w:val="24"/>
+          <w:szCs w:val="24"/>
+        </w:rPr>
+      </w:pPr>
+      <w:r>
+        <w:rPr>
+          <w:sz w:val="24"/>
+          <w:szCs w:val="24"/>
+          <w:rtl w:val="0"/>
+        </w:rPr>
         <w:t xml:space="preserve">Intro of the team &amp; roles played during semester &gt; </w:t>
       </w:r>
       <w:r>
@@ -469,7 +489,7 @@
         </w:rPr>
         <w:t xml:space="preserve">Cheyenne</w:t>
       </w:r>
-      <w:hyperlink r:id="rId6">
+      <w:hyperlink r:id="rId7">
         <w:r>
           <w:rPr>
             <w:color w:val="0000ee"/>
@@ -490,7 +510,7 @@
       <w:pPr>
         <w:numPr>
           <w:ilvl w:val="0"/>
-          <w:numId w:val="1"/>
+          <w:numId w:val="2"/>
         </w:numPr>
         <w:spacing w:after="0" w:afterAutospacing="0" w:line="480" w:lineRule="auto"/>
         <w:ind w:left="720" w:hanging="360"/>
@@ -512,7 +532,7 @@
       <w:pPr>
         <w:numPr>
           <w:ilvl w:val="1"/>
-          <w:numId w:val="1"/>
+          <w:numId w:val="2"/>
         </w:numPr>
         <w:spacing w:after="0" w:afterAutospacing="0" w:line="480" w:lineRule="auto"/>
         <w:ind w:left="1440" w:hanging="360"/>
@@ -549,7 +569,7 @@
       <w:pPr>
         <w:numPr>
           <w:ilvl w:val="1"/>
-          <w:numId w:val="1"/>
+          <w:numId w:val="2"/>
         </w:numPr>
         <w:spacing w:after="0" w:afterAutospacing="0" w:line="480" w:lineRule="auto"/>
         <w:ind w:left="1440" w:hanging="360"/>
@@ -586,7 +606,7 @@
       <w:pPr>
         <w:numPr>
           <w:ilvl w:val="1"/>
-          <w:numId w:val="1"/>
+          <w:numId w:val="2"/>
         </w:numPr>
         <w:spacing w:after="0" w:afterAutospacing="0" w:line="480" w:lineRule="auto"/>
         <w:ind w:left="1440" w:hanging="360"/>
@@ -623,7 +643,7 @@
       <w:pPr>
         <w:numPr>
           <w:ilvl w:val="1"/>
-          <w:numId w:val="1"/>
+          <w:numId w:val="2"/>
         </w:numPr>
         <w:spacing w:after="0" w:afterAutospacing="0" w:line="480" w:lineRule="auto"/>
         <w:ind w:left="1440" w:hanging="360"/>
@@ -660,7 +680,7 @@
       <w:pPr>
         <w:numPr>
           <w:ilvl w:val="1"/>
-          <w:numId w:val="1"/>
+          <w:numId w:val="2"/>
         </w:numPr>
         <w:spacing w:after="0" w:afterAutospacing="0" w:line="480" w:lineRule="auto"/>
         <w:ind w:left="1440" w:hanging="360"/>
@@ -692,7 +712,7 @@
       <w:pPr>
         <w:numPr>
           <w:ilvl w:val="1"/>
-          <w:numId w:val="1"/>
+          <w:numId w:val="2"/>
         </w:numPr>
         <w:spacing w:after="0" w:afterAutospacing="0" w:line="480" w:lineRule="auto"/>
         <w:ind w:left="1440" w:hanging="360"/>
@@ -729,7 +749,7 @@
       <w:pPr>
         <w:numPr>
           <w:ilvl w:val="0"/>
-          <w:numId w:val="1"/>
+          <w:numId w:val="2"/>
         </w:numPr>
         <w:spacing w:after="0" w:afterAutospacing="0" w:line="480" w:lineRule="auto"/>
         <w:ind w:left="720" w:hanging="360"/>
@@ -756,7 +776,7 @@
         </w:rPr>
         <w:t xml:space="preserve">Gabriella</w:t>
       </w:r>
-      <w:hyperlink r:id="rId7">
+      <w:hyperlink r:id="rId8">
         <w:r>
           <w:rPr>
             <w:color w:val="0000ee"/>
@@ -777,7 +797,7 @@
       <w:pPr>
         <w:numPr>
           <w:ilvl w:val="0"/>
-          <w:numId w:val="1"/>
+          <w:numId w:val="2"/>
         </w:numPr>
         <w:spacing w:after="0" w:afterAutospacing="0" w:line="480" w:lineRule="auto"/>
         <w:ind w:left="720" w:hanging="360"/>
@@ -829,7 +849,7 @@
         </w:rPr>
         <w:t xml:space="preserve">Mariia </w:t>
       </w:r>
-      <w:hyperlink r:id="rId8">
+      <w:hyperlink r:id="rId9">
         <w:r>
           <w:rPr>
             <w:color w:val="0000ee"/>
@@ -850,7 +870,7 @@
       <w:pPr>
         <w:numPr>
           <w:ilvl w:val="0"/>
-          <w:numId w:val="1"/>
+          <w:numId w:val="2"/>
         </w:numPr>
         <w:spacing w:after="0" w:afterAutospacing="0" w:line="480" w:lineRule="auto"/>
         <w:ind w:left="720" w:hanging="360"/>
@@ -885,7 +905,7 @@
         </w:rPr>
         <w:t xml:space="preserve">Kyle</w:t>
       </w:r>
-      <w:hyperlink r:id="rId9">
+      <w:hyperlink r:id="rId10">
         <w:r>
           <w:rPr>
             <w:color w:val="0000ee"/>
@@ -906,7 +926,7 @@
       <w:pPr>
         <w:numPr>
           <w:ilvl w:val="0"/>
-          <w:numId w:val="1"/>
+          <w:numId w:val="2"/>
         </w:numPr>
         <w:spacing w:after="0" w:afterAutospacing="0" w:line="480" w:lineRule="auto"/>
         <w:ind w:left="720" w:hanging="360"/>
@@ -933,7 +953,7 @@
         </w:rPr>
         <w:t xml:space="preserve">Geovanny</w:t>
       </w:r>
-      <w:hyperlink r:id="rId10">
+      <w:hyperlink r:id="rId11">
         <w:r>
           <w:rPr>
             <w:color w:val="0000ee"/>
@@ -954,7 +974,7 @@
       <w:pPr>
         <w:numPr>
           <w:ilvl w:val="0"/>
-          <w:numId w:val="1"/>
+          <w:numId w:val="2"/>
         </w:numPr>
         <w:spacing w:after="0" w:afterAutospacing="0" w:line="480" w:lineRule="auto"/>
         <w:ind w:left="720" w:hanging="360"/>
@@ -1000,7 +1020,7 @@
       <w:pPr>
         <w:numPr>
           <w:ilvl w:val="0"/>
-          <w:numId w:val="1"/>
+          <w:numId w:val="2"/>
         </w:numPr>
         <w:spacing w:after="0" w:afterAutospacing="0" w:line="480" w:lineRule="auto"/>
         <w:ind w:left="720" w:hanging="360"/>
@@ -1027,7 +1047,7 @@
         </w:rPr>
         <w:t xml:space="preserve">Ruth</w:t>
       </w:r>
-      <w:hyperlink r:id="rId11">
+      <w:hyperlink r:id="rId12">
         <w:r>
           <w:rPr>
             <w:color w:val="0000ee"/>
@@ -1058,7 +1078,7 @@
       <w:pPr>
         <w:numPr>
           <w:ilvl w:val="0"/>
-          <w:numId w:val="1"/>
+          <w:numId w:val="2"/>
         </w:numPr>
         <w:spacing w:after="0" w:afterAutospacing="0" w:line="480" w:lineRule="auto"/>
         <w:ind w:left="720" w:hanging="360"/>
@@ -1085,7 +1105,7 @@
         </w:rPr>
         <w:t xml:space="preserve">Cheyenne</w:t>
       </w:r>
-      <w:hyperlink r:id="rId12">
+      <w:hyperlink r:id="rId13">
         <w:r>
           <w:rPr>
             <w:color w:val="0000ee"/>
@@ -1106,7 +1126,7 @@
       <w:pPr>
         <w:numPr>
           <w:ilvl w:val="0"/>
-          <w:numId w:val="1"/>
+          <w:numId w:val="2"/>
         </w:numPr>
         <w:spacing w:after="220" w:line="480" w:lineRule="auto"/>
         <w:ind w:left="720" w:hanging="360"/>
@@ -1175,7 +1195,7 @@
       <w:pPr>
         <w:numPr>
           <w:ilvl w:val="0"/>
-          <w:numId w:val="2"/>
+          <w:numId w:val="3"/>
         </w:numPr>
         <w:spacing w:after="0" w:afterAutospacing="0" w:line="480" w:lineRule="auto"/>
         <w:ind w:left="720" w:hanging="360"/>
@@ -1197,7 +1217,7 @@
       <w:pPr>
         <w:numPr>
           <w:ilvl w:val="0"/>
-          <w:numId w:val="2"/>
+          <w:numId w:val="3"/>
         </w:numPr>
         <w:spacing w:after="0" w:afterAutospacing="0" w:line="276" w:lineRule="auto"/>
         <w:ind w:left="720" w:hanging="360"/>
@@ -1265,7 +1285,7 @@
       <w:pPr>
         <w:numPr>
           <w:ilvl w:val="1"/>
-          <w:numId w:val="2"/>
+          <w:numId w:val="3"/>
         </w:numPr>
         <w:spacing w:after="220" w:line="276" w:lineRule="auto"/>
         <w:ind w:left="1440" w:hanging="360"/>
@@ -1292,7 +1312,7 @@
         </w:rPr>
         <w:t xml:space="preserve"> </w:t>
       </w:r>
-      <w:hyperlink r:id="rId13">
+      <w:hyperlink r:id="rId14">
         <w:r>
           <w:rPr>
             <w:color w:val="0000ee"/>
@@ -1323,6 +1343,116 @@
   <w:abstractNum w:abstractNumId="1">
     <w:lvl w:ilvl="0">
       <w:start w:val="1"/>
+      <w:numFmt w:val="bullet"/>
+      <w:lvlText w:val="●"/>
+      <w:lvlJc w:val="left"/>
+      <w:pPr>
+        <w:ind w:left="720" w:hanging="360"/>
+      </w:pPr>
+      <w:rPr>
+        <w:u w:val="none"/>
+      </w:rPr>
+    </w:lvl>
+    <w:lvl w:ilvl="1">
+      <w:start w:val="1"/>
+      <w:numFmt w:val="bullet"/>
+      <w:lvlText w:val="○"/>
+      <w:lvlJc w:val="left"/>
+      <w:pPr>
+        <w:ind w:left="1440" w:hanging="360"/>
+      </w:pPr>
+      <w:rPr>
+        <w:u w:val="none"/>
+      </w:rPr>
+    </w:lvl>
+    <w:lvl w:ilvl="2">
+      <w:start w:val="1"/>
+      <w:numFmt w:val="bullet"/>
+      <w:lvlText w:val="■"/>
+      <w:lvlJc w:val="left"/>
+      <w:pPr>
+        <w:ind w:left="2160" w:hanging="360"/>
+      </w:pPr>
+      <w:rPr>
+        <w:u w:val="none"/>
+      </w:rPr>
+    </w:lvl>
+    <w:lvl w:ilvl="3">
+      <w:start w:val="1"/>
+      <w:numFmt w:val="bullet"/>
+      <w:lvlText w:val="●"/>
+      <w:lvlJc w:val="left"/>
+      <w:pPr>
+        <w:ind w:left="2880" w:hanging="360"/>
+      </w:pPr>
+      <w:rPr>
+        <w:u w:val="none"/>
+      </w:rPr>
+    </w:lvl>
+    <w:lvl w:ilvl="4">
+      <w:start w:val="1"/>
+      <w:numFmt w:val="bullet"/>
+      <w:lvlText w:val="○"/>
+      <w:lvlJc w:val="left"/>
+      <w:pPr>
+        <w:ind w:left="3600" w:hanging="360"/>
+      </w:pPr>
+      <w:rPr>
+        <w:u w:val="none"/>
+      </w:rPr>
+    </w:lvl>
+    <w:lvl w:ilvl="5">
+      <w:start w:val="1"/>
+      <w:numFmt w:val="bullet"/>
+      <w:lvlText w:val="■"/>
+      <w:lvlJc w:val="left"/>
+      <w:pPr>
+        <w:ind w:left="4320" w:hanging="360"/>
+      </w:pPr>
+      <w:rPr>
+        <w:u w:val="none"/>
+      </w:rPr>
+    </w:lvl>
+    <w:lvl w:ilvl="6">
+      <w:start w:val="1"/>
+      <w:numFmt w:val="bullet"/>
+      <w:lvlText w:val="●"/>
+      <w:lvlJc w:val="left"/>
+      <w:pPr>
+        <w:ind w:left="5040" w:hanging="360"/>
+      </w:pPr>
+      <w:rPr>
+        <w:u w:val="none"/>
+      </w:rPr>
+    </w:lvl>
+    <w:lvl w:ilvl="7">
+      <w:start w:val="1"/>
+      <w:numFmt w:val="bullet"/>
+      <w:lvlText w:val="○"/>
+      <w:lvlJc w:val="left"/>
+      <w:pPr>
+        <w:ind w:left="5760" w:hanging="360"/>
+      </w:pPr>
+      <w:rPr>
+        <w:u w:val="none"/>
+      </w:rPr>
+    </w:lvl>
+    <w:lvl w:ilvl="8">
+      <w:start w:val="1"/>
+      <w:numFmt w:val="bullet"/>
+      <w:lvlText w:val="■"/>
+      <w:lvlJc w:val="left"/>
+      <w:pPr>
+        <w:ind w:left="6480" w:hanging="360"/>
+      </w:pPr>
+      <w:rPr>
+        <w:u w:val="none"/>
+      </w:rPr>
+    </w:lvl>
+  </w:abstractNum>
+  <w:abstractNum w:abstractNumId="2">
+    <w:lvl w:ilvl="0">
+      <w:start w:val="1"/>
       <w:numFmt w:val="decimal"/>
       <w:lvlText w:val="%1."/>
       <w:lvlJc w:val="left"/>
@@ -1430,7 +1560,7 @@
       </w:rPr>
     </w:lvl>
   </w:abstractNum>
-  <w:abstractNum w:abstractNumId="2">
+  <w:abstractNum w:abstractNumId="3">
     <w:lvl w:ilvl="0">
       <w:start w:val="1"/>
       <w:numFmt w:val="bullet"/>
@@ -1545,6 +1675,9 @@
   </w:num>
   <w:num w:numId="2">
     <w:abstractNumId w:val="2"/>
+  </w:num>
+  <w:num w:numId="3">
+    <w:abstractNumId w:val="3"/>
   </w:num>
 </w:numbering>
 </file>

</xml_diff>